<commit_message>
change the file in word need to work on Interface
</commit_message>
<xml_diff>
--- a/word file/קובץ תשובת המרצה לעבודה 23125.docx
+++ b/word file/קובץ תשובת המרצה לעבודה 23125.docx
@@ -78,25 +78,7 @@
           <w:szCs w:val="24"/>
           <w:rtl/>
         </w:rPr>
-        <w:t xml:space="preserve"> חוזר מנהל </w:t>
-      </w:r>
-      <w:proofErr w:type="spellStart"/>
-      <w:r>
-        <w:rPr>
-          <w:sz w:val="24"/>
-          <w:szCs w:val="24"/>
-          <w:rtl/>
-        </w:rPr>
-        <w:t>מה"ט</w:t>
-      </w:r>
-      <w:proofErr w:type="spellEnd"/>
-      <w:r>
-        <w:rPr>
-          <w:sz w:val="24"/>
-          <w:szCs w:val="24"/>
-          <w:rtl/>
-        </w:rPr>
-        <w:t xml:space="preserve"> – </w:t>
+        <w:t xml:space="preserve"> חוזר מנהל מה"ט – </w:t>
       </w:r>
       <w:r>
         <w:rPr>
@@ -646,7 +628,6 @@
         </w:rPr>
         <w:t xml:space="preserve">שם המכללה  </w:t>
       </w:r>
-      <w:proofErr w:type="spellStart"/>
       <w:r>
         <w:rPr>
           <w:sz w:val="24"/>
@@ -654,17 +635,7 @@
           <w:u w:val="single" w:color="000000"/>
           <w:rtl/>
         </w:rPr>
-        <w:t>המכללה</w:t>
-      </w:r>
-      <w:proofErr w:type="spellEnd"/>
-      <w:r>
-        <w:rPr>
-          <w:sz w:val="24"/>
-          <w:szCs w:val="24"/>
-          <w:u w:val="single" w:color="000000"/>
-          <w:rtl/>
-        </w:rPr>
-        <w:t xml:space="preserve"> הטכנולוגית נוף הגליל </w:t>
+        <w:t xml:space="preserve">המכללה הטכנולוגית נוף הגליל </w:t>
       </w:r>
       <w:r>
         <w:rPr>
@@ -1216,21 +1187,12 @@
                 <w:szCs w:val="24"/>
               </w:rPr>
             </w:pPr>
-            <w:proofErr w:type="spellStart"/>
-            <w:r>
-              <w:rPr>
-                <w:sz w:val="24"/>
-                <w:szCs w:val="24"/>
-              </w:rPr>
-              <w:t>Bsc</w:t>
-            </w:r>
-            <w:proofErr w:type="spellEnd"/>
-            <w:r>
-              <w:rPr>
-                <w:sz w:val="24"/>
-                <w:szCs w:val="24"/>
-              </w:rPr>
-              <w:t xml:space="preserve"> / Mba</w:t>
+            <w:r>
+              <w:rPr>
+                <w:sz w:val="24"/>
+                <w:szCs w:val="24"/>
+              </w:rPr>
+              <w:t>Bsc / Mba</w:t>
             </w:r>
           </w:p>
         </w:tc>
@@ -1279,23 +1241,13 @@
                 <w:szCs w:val="24"/>
               </w:rPr>
             </w:pPr>
-            <w:proofErr w:type="spellStart"/>
-            <w:r>
-              <w:rPr>
-                <w:sz w:val="24"/>
-                <w:szCs w:val="24"/>
-                <w:rtl/>
-              </w:rPr>
-              <w:t>יקינטון</w:t>
-            </w:r>
-            <w:proofErr w:type="spellEnd"/>
-            <w:r>
-              <w:rPr>
-                <w:sz w:val="24"/>
-                <w:szCs w:val="24"/>
-                <w:rtl/>
-              </w:rPr>
-              <w:t xml:space="preserve"> 23 חיפה </w:t>
+            <w:r>
+              <w:rPr>
+                <w:sz w:val="24"/>
+                <w:szCs w:val="24"/>
+                <w:rtl/>
+              </w:rPr>
+              <w:t xml:space="preserve">יקינטון 23 חיפה </w:t>
             </w:r>
           </w:p>
         </w:tc>
@@ -1361,7 +1313,7 @@
           <w:szCs w:val="24"/>
         </w:rPr>
         <w:drawing>
-          <wp:anchor distT="0" distB="0" distL="114300" distR="114300" simplePos="0" relativeHeight="251659264" behindDoc="0" locked="0" layoutInCell="1" allowOverlap="1" wp14:anchorId="519DD1D4" wp14:editId="13823DE2">
+          <wp:anchor distT="0" distB="0" distL="114300" distR="114300" simplePos="0" relativeHeight="251659264" behindDoc="0" locked="0" layoutInCell="1" allowOverlap="1" wp14:anchorId="519DD1D4" wp14:editId="48B9B7B2">
             <wp:simplePos x="0" y="0"/>
             <wp:positionH relativeFrom="column">
               <wp:posOffset>2868930</wp:posOffset>
@@ -1513,18 +1465,8 @@
           <w:szCs w:val="24"/>
           <w:rtl/>
         </w:rPr>
-        <w:t xml:space="preserve">חתימת הסטודנט               חתימת המנחה האישי           חתימת הגורם המקצועי מטעם </w:t>
-      </w:r>
-      <w:proofErr w:type="spellStart"/>
-      <w:r>
-        <w:rPr>
-          <w:sz w:val="24"/>
-          <w:szCs w:val="24"/>
-          <w:rtl/>
-        </w:rPr>
-        <w:t>מה"ט</w:t>
-      </w:r>
-      <w:proofErr w:type="spellEnd"/>
+        <w:t>חתימת הסטודנט               חתימת המנחה האישי           חתימת הגורם המקצועי מטעם מה"ט</w:t>
+      </w:r>
     </w:p>
     <w:p>
       <w:pPr>
@@ -3396,7 +3338,6 @@
               </w:rPr>
               <w:t xml:space="preserve"> של  </w:t>
             </w:r>
-            <w:proofErr w:type="spellStart"/>
             <w:r>
               <w:rPr>
                 <w:sz w:val="24"/>
@@ -3404,7 +3345,6 @@
               </w:rPr>
               <w:t>BCrypt</w:t>
             </w:r>
-            <w:proofErr w:type="spellEnd"/>
             <w:r>
               <w:rPr>
                 <w:sz w:val="24"/>
@@ -6445,27 +6385,7 @@
                 <w:szCs w:val="24"/>
                 <w:rtl/>
               </w:rPr>
-              <w:t xml:space="preserve">פרטי שולחנות המסעדה (כמה אנשים יכולים לשבת </w:t>
-            </w:r>
-            <w:proofErr w:type="spellStart"/>
-            <w:r>
-              <w:rPr>
-                <w:rFonts w:ascii="David" w:hAnsi="David" w:cs="David"/>
-                <w:sz w:val="24"/>
-                <w:szCs w:val="24"/>
-                <w:rtl/>
-              </w:rPr>
-              <w:t>וכו</w:t>
-            </w:r>
-            <w:proofErr w:type="spellEnd"/>
-            <w:r>
-              <w:rPr>
-                <w:rFonts w:ascii="David" w:hAnsi="David" w:cs="David"/>
-                <w:sz w:val="24"/>
-                <w:szCs w:val="24"/>
-                <w:rtl/>
-              </w:rPr>
-              <w:t>..)</w:t>
+              <w:t>פרטי שולחנות המסעדה (כמה אנשים יכולים לשבת וכו..)</w:t>
             </w:r>
             <w:r>
               <w:rPr>
@@ -9031,27 +8951,7 @@
           <w:szCs w:val="24"/>
           <w:rtl/>
         </w:rPr>
-        <w:t xml:space="preserve">לבעל הבית יהיה דף משלו שנותן לו יכולת לגשת לאוסף של אופציות אשר האחרים לא יכולים לגשת אליהם כגון הוספת\מחיקת (שולחנות, </w:t>
-      </w:r>
-      <w:proofErr w:type="spellStart"/>
-      <w:r>
-        <w:rPr>
-          <w:rFonts w:ascii="David" w:hAnsi="David" w:cs="David" w:hint="cs"/>
-          <w:sz w:val="24"/>
-          <w:szCs w:val="24"/>
-          <w:rtl/>
-        </w:rPr>
-        <w:t>עובדים,מנות</w:t>
-      </w:r>
-      <w:proofErr w:type="spellEnd"/>
-      <w:r>
-        <w:rPr>
-          <w:rFonts w:ascii="David" w:hAnsi="David" w:cs="David" w:hint="cs"/>
-          <w:sz w:val="24"/>
-          <w:szCs w:val="24"/>
-          <w:rtl/>
-        </w:rPr>
-        <w:t>) הגישה לדף הזה תקרא אחרי כניסה מוצלחת של בעל</w:t>
+        <w:t>לבעל הבית יהיה דף משלו שנותן לו יכולת לגשת לאוסף של אופציות אשר האחרים לא יכולים לגשת אליהם כגון הוספת\מחיקת (שולחנות, עובדים,מנות) הגישה לדף הזה תקרא אחרי כניסה מוצלחת של בעל</w:t>
       </w:r>
     </w:p>
     <w:p>
@@ -9940,43 +9840,7 @@
           <w:szCs w:val="24"/>
           <w:rtl/>
         </w:rPr>
-        <w:t xml:space="preserve"> לתשומת </w:t>
-      </w:r>
-      <w:proofErr w:type="spellStart"/>
-      <w:r>
-        <w:rPr>
-          <w:sz w:val="24"/>
-          <w:szCs w:val="24"/>
-          <w:rtl/>
-        </w:rPr>
-        <w:t>לבך</w:t>
-      </w:r>
-      <w:proofErr w:type="spellEnd"/>
-      <w:r>
-        <w:rPr>
-          <w:sz w:val="24"/>
-          <w:szCs w:val="24"/>
-          <w:rtl/>
-        </w:rPr>
-        <w:t xml:space="preserve"> </w:t>
-      </w:r>
-      <w:proofErr w:type="spellStart"/>
-      <w:r>
-        <w:rPr>
-          <w:sz w:val="24"/>
-          <w:szCs w:val="24"/>
-          <w:rtl/>
-        </w:rPr>
-        <w:t>תבלת</w:t>
-      </w:r>
-      <w:proofErr w:type="spellEnd"/>
-      <w:r>
-        <w:rPr>
-          <w:sz w:val="24"/>
-          <w:szCs w:val="24"/>
-          <w:rtl/>
-        </w:rPr>
-        <w:t xml:space="preserve"> </w:t>
+        <w:t xml:space="preserve"> לתשומת לבך תבלת </w:t>
       </w:r>
       <w:r>
         <w:rPr>
@@ -10561,20 +10425,93 @@
     </w:p>
     <w:p>
       <w:pPr>
+        <w:bidi w:val="0"/>
+        <w:spacing w:after="160"/>
+        <w:ind w:left="0" w:firstLine="0"/>
+        <w:rPr>
+          <w:sz w:val="24"/>
+          <w:szCs w:val="24"/>
+          <w:rtl/>
+        </w:rPr>
+      </w:pPr>
+      <w:r>
+        <w:rPr>
+          <w:sz w:val="24"/>
+          <w:szCs w:val="24"/>
+          <w:rtl/>
+        </w:rPr>
+        <w:br w:type="page"/>
+      </w:r>
+    </w:p>
+    <w:p>
+      <w:pPr>
         <w:tabs>
           <w:tab w:val="left" w:pos="1487"/>
         </w:tabs>
-        <w:rPr>
-          <w:sz w:val="24"/>
-          <w:szCs w:val="24"/>
-          <w:rtl/>
-        </w:rPr>
-      </w:pPr>
+        <w:jc w:val="center"/>
+        <w:rPr>
+          <w:rFonts w:cstheme="minorBidi"/>
+          <w:sz w:val="24"/>
+          <w:szCs w:val="24"/>
+          <w:lang w:bidi="ar-SA"/>
+        </w:rPr>
+      </w:pPr>
+      <w:r>
+        <w:rPr>
+          <w:rFonts w:cstheme="minorBidi"/>
+          <w:noProof/>
+          <w:sz w:val="24"/>
+          <w:szCs w:val="24"/>
+          <w:lang w:bidi="ar-SA"/>
+        </w:rPr>
+        <w:lastRenderedPageBreak/>
+        <w:drawing>
+          <wp:inline distT="0" distB="0" distL="0" distR="0" wp14:anchorId="7026D8FF" wp14:editId="4BD515FF">
+            <wp:extent cx="6402705" cy="7400925"/>
+            <wp:effectExtent l="0" t="0" r="0" b="9525"/>
+            <wp:docPr id="1814439723" name="תמונה 2"/>
+            <wp:cNvGraphicFramePr>
+              <a:graphicFrameLocks xmlns:a="http://schemas.openxmlformats.org/drawingml/2006/main" noChangeAspect="1"/>
+            </wp:cNvGraphicFramePr>
+            <a:graphic xmlns:a="http://schemas.openxmlformats.org/drawingml/2006/main">
+              <a:graphicData uri="http://schemas.openxmlformats.org/drawingml/2006/picture">
+                <pic:pic xmlns:pic="http://schemas.openxmlformats.org/drawingml/2006/picture">
+                  <pic:nvPicPr>
+                    <pic:cNvPr id="1814439723" name="תמונה 1814439723"/>
+                    <pic:cNvPicPr/>
+                  </pic:nvPicPr>
+                  <pic:blipFill>
+                    <a:blip r:embed="rId35">
+                      <a:extLst>
+                        <a:ext uri="{28A0092B-C50C-407E-A947-70E740481C1C}">
+                          <a14:useLocalDpi xmlns:a14="http://schemas.microsoft.com/office/drawing/2010/main" val="0"/>
+                        </a:ext>
+                      </a:extLst>
+                    </a:blip>
+                    <a:stretch>
+                      <a:fillRect/>
+                    </a:stretch>
+                  </pic:blipFill>
+                  <pic:spPr>
+                    <a:xfrm>
+                      <a:off x="0" y="0"/>
+                      <a:ext cx="6413873" cy="7413834"/>
+                    </a:xfrm>
+                    <a:prstGeom prst="rect">
+                      <a:avLst/>
+                    </a:prstGeom>
+                  </pic:spPr>
+                </pic:pic>
+              </a:graphicData>
+            </a:graphic>
+          </wp:inline>
+        </w:drawing>
+      </w:r>
     </w:p>
     <w:sectPr>
-      <w:footerReference w:type="even" r:id="rId35"/>
-      <w:footerReference w:type="default" r:id="rId36"/>
-      <w:footerReference w:type="first" r:id="rId37"/>
+      <w:footerReference w:type="even" r:id="rId36"/>
+      <w:footerReference w:type="default" r:id="rId37"/>
+      <w:footerReference w:type="first" r:id="rId38"/>
       <w:pgSz w:w="11906" w:h="16841"/>
       <w:pgMar w:top="724" w:right="1462" w:bottom="289" w:left="1142" w:header="720" w:footer="720" w:gutter="0"/>
       <w:cols w:space="720"/>

</xml_diff>